<commit_message>
project description template updated
</commit_message>
<xml_diff>
--- a/docs/project_summary.docx
+++ b/docs/project_summary.docx
@@ -205,6 +205,8 @@
               <w:spacing w:before="120"/>
               <w:rPr>
                 <w:rFonts w:ascii="Arial" w:hAnsi="Arial" w:cs="Arial"/>
+                <w:b/>
+                <w:i/>
                 <w:lang w:val="en-US"/>
               </w:rPr>
             </w:pPr>
@@ -229,45 +231,7 @@
                 <w:i/>
                 <w:lang w:val="en-US"/>
               </w:rPr>
-              <w:t xml:space="preserve">Online Knowledge Testing System (OKTS) </w:t>
-            </w:r>
-            <w:r>
-              <w:rPr>
-                <w:rFonts w:ascii="Arial" w:hAnsi="Arial" w:cs="Arial"/>
-                <w:lang w:val="en-US"/>
-              </w:rPr>
-              <w:t xml:space="preserve">provides ability for instructors to define tests, and for students to test their knowledge and abilities. In addition to that it allows users to register, and administrators to manage them. The system </w:t>
-            </w:r>
-            <w:proofErr w:type="spellStart"/>
-            <w:r>
-              <w:rPr>
-                <w:rFonts w:ascii="Arial" w:hAnsi="Arial" w:cs="Arial"/>
-                <w:lang w:val="en-US"/>
-              </w:rPr>
-              <w:t>willbe</w:t>
-            </w:r>
-            <w:proofErr w:type="spellEnd"/>
-            <w:r>
-              <w:rPr>
-                <w:rFonts w:ascii="Arial" w:hAnsi="Arial" w:cs="Arial"/>
-                <w:lang w:val="en-US"/>
-              </w:rPr>
-              <w:t xml:space="preserve"> developed as a </w:t>
-            </w:r>
-            <w:r>
-              <w:rPr>
-                <w:rFonts w:ascii="Arial" w:hAnsi="Arial" w:cs="Arial"/>
-                <w:i/>
-                <w:lang w:val="en-US"/>
-              </w:rPr>
-              <w:t>Single Page Application (SPA)</w:t>
-            </w:r>
-            <w:r>
-              <w:rPr>
-                <w:rFonts w:ascii="Arial" w:hAnsi="Arial" w:cs="Arial"/>
-                <w:lang w:val="en-US"/>
-              </w:rPr>
-              <w:t xml:space="preserve"> using </w:t>
+              <w:t>Knowledge Testing System (</w:t>
             </w:r>
             <w:r>
               <w:rPr>
@@ -276,14 +240,28 @@
                 <w:i/>
                 <w:lang w:val="en-US"/>
               </w:rPr>
-              <w:t>React.js</w:t>
-            </w:r>
-            <w:r>
-              <w:rPr>
-                <w:rFonts w:ascii="Arial" w:hAnsi="Arial" w:cs="Arial"/>
-                <w:lang w:val="en-US"/>
-              </w:rPr>
-              <w:t xml:space="preserve"> as front-end, and </w:t>
+              <w:t xml:space="preserve">KTS) </w:t>
+            </w:r>
+            <w:r>
+              <w:rPr>
+                <w:rFonts w:ascii="Arial" w:hAnsi="Arial" w:cs="Arial"/>
+                <w:lang w:val="en-US"/>
+              </w:rPr>
+              <w:t>provides ability for instructors to define tests, and for students to test their knowledge and abilities. In addition to that it allows users to register, and administrators to manage them. The system will</w:t>
+            </w:r>
+            <w:r>
+              <w:rPr>
+                <w:rFonts w:ascii="Arial" w:hAnsi="Arial" w:cs="Arial"/>
+                <w:lang w:val="en-US"/>
+              </w:rPr>
+              <w:t xml:space="preserve"> </w:t>
+            </w:r>
+            <w:r>
+              <w:rPr>
+                <w:rFonts w:ascii="Arial" w:hAnsi="Arial" w:cs="Arial"/>
+                <w:lang w:val="en-US"/>
+              </w:rPr>
+              <w:t xml:space="preserve">be developed as a </w:t>
             </w:r>
             <w:r>
               <w:rPr>
@@ -292,9 +270,8 @@
                 <w:i/>
                 <w:lang w:val="en-US"/>
               </w:rPr>
-              <w:t xml:space="preserve">Node.js + </w:t>
-            </w:r>
-            <w:proofErr w:type="spellStart"/>
+              <w:t>Model-View-Controller (</w:t>
+            </w:r>
             <w:r>
               <w:rPr>
                 <w:rFonts w:ascii="Arial" w:hAnsi="Arial" w:cs="Arial"/>
@@ -302,16 +279,71 @@
                 <w:i/>
                 <w:lang w:val="en-US"/>
               </w:rPr>
-              <w:t>hapi</w:t>
-            </w:r>
-            <w:proofErr w:type="spellEnd"/>
-            <w:r>
-              <w:rPr>
-                <w:rFonts w:ascii="Arial" w:hAnsi="Arial" w:cs="Arial"/>
-                <w:lang w:val="en-US"/>
-              </w:rPr>
-              <w:t xml:space="preserve"> as backend technologies.</w:t>
-            </w:r>
+              <w:t>MVC</w:t>
+            </w:r>
+            <w:r>
+              <w:rPr>
+                <w:rFonts w:ascii="Arial" w:hAnsi="Arial" w:cs="Arial"/>
+                <w:b/>
+                <w:i/>
+                <w:lang w:val="en-US"/>
+              </w:rPr>
+              <w:t>)</w:t>
+            </w:r>
+            <w:r>
+              <w:rPr>
+                <w:rFonts w:ascii="Arial" w:hAnsi="Arial" w:cs="Arial"/>
+                <w:b/>
+                <w:lang w:val="en-US"/>
+              </w:rPr>
+              <w:t xml:space="preserve"> </w:t>
+            </w:r>
+            <w:r>
+              <w:rPr>
+                <w:rFonts w:ascii="Arial" w:hAnsi="Arial" w:cs="Arial"/>
+                <w:lang w:val="en-US"/>
+              </w:rPr>
+              <w:t>for the</w:t>
+            </w:r>
+            <w:r>
+              <w:rPr>
+                <w:rFonts w:ascii="Arial" w:hAnsi="Arial" w:cs="Arial"/>
+                <w:lang w:val="en-US"/>
+              </w:rPr>
+              <w:t xml:space="preserve"> front-end, and </w:t>
+            </w:r>
+            <w:r>
+              <w:rPr>
+                <w:rFonts w:ascii="Arial" w:hAnsi="Arial" w:cs="Arial"/>
+                <w:b/>
+                <w:i/>
+                <w:lang w:val="en-US"/>
+              </w:rPr>
+              <w:t>JSON file</w:t>
+            </w:r>
+            <w:r>
+              <w:rPr>
+                <w:rFonts w:ascii="Arial" w:hAnsi="Arial" w:cs="Arial"/>
+                <w:lang w:val="en-US"/>
+              </w:rPr>
+              <w:t xml:space="preserve"> for data</w:t>
+            </w:r>
+            <w:r>
+              <w:rPr>
+                <w:rFonts w:ascii="Arial" w:hAnsi="Arial" w:cs="Arial"/>
+                <w:lang w:val="en-US"/>
+              </w:rPr>
+              <w:t xml:space="preserve"> persistence</w:t>
+            </w:r>
+            <w:r>
+              <w:rPr>
+                <w:rFonts w:ascii="Arial" w:hAnsi="Arial" w:cs="Arial"/>
+                <w:lang w:val="en-US"/>
+              </w:rPr>
+              <w:t>.</w:t>
+            </w:r>
+            <w:bookmarkStart w:id="0" w:name="_GoBack"/>
+            <w:bookmarkEnd w:id="0"/>
           </w:p>
           <w:p>
             <w:pPr>
@@ -3015,8 +3047,6 @@
               </w:rPr>
               <w:t>Main Views</w:t>
             </w:r>
-            <w:bookmarkStart w:id="0" w:name="_GoBack"/>
-            <w:bookmarkEnd w:id="0"/>
           </w:p>
         </w:tc>
       </w:tr>
@@ -3911,7 +3941,7 @@
         <w:noProof/>
         <w:color w:val="000000"/>
       </w:rPr>
-      <w:t>4</w:t>
+      <w:t>1</w:t>
     </w:r>
     <w:r>
       <w:rPr>
@@ -8396,7 +8426,7 @@
 </file>
 
 <file path=customXml/itemProps1.xml><?xml version="1.0" encoding="utf-8"?>
-<ds:datastoreItem xmlns:ds="http://schemas.openxmlformats.org/officeDocument/2006/customXml" ds:itemID="{46C71063-DEDD-4B00-B468-1474BCCA965A}">
+<ds:datastoreItem xmlns:ds="http://schemas.openxmlformats.org/officeDocument/2006/customXml" ds:itemID="{E4773326-2EE7-4D92-A8B5-7D3A24D46ACF}">
   <ds:schemaRefs>
     <ds:schemaRef ds:uri="http://schemas.openxmlformats.org/officeDocument/2006/bibliography"/>
   </ds:schemaRefs>

</xml_diff>